<commit_message>
Added search recommended lessons and display them on the screen, if the user is not registered - displays 10 random lessons. Also added a footer and pinned it to the bottom of the page
</commit_message>
<xml_diff>
--- a/design/about_project.docx
+++ b/design/about_project.docx
@@ -249,23 +249,7 @@
           <w:sz w:val="28"/>
           <w:szCs w:val="36"/>
         </w:rPr>
-        <w:t xml:space="preserve">К видео можно будет поставить лайк, если курс годный, или </w:t>
-      </w:r>
-      <w:proofErr w:type="spellStart"/>
-      <w:r>
-        <w:rPr>
-          <w:sz w:val="28"/>
-          <w:szCs w:val="36"/>
-        </w:rPr>
-        <w:t>дизлайк</w:t>
-      </w:r>
-      <w:proofErr w:type="spellEnd"/>
-      <w:r>
-        <w:rPr>
-          <w:sz w:val="28"/>
-          <w:szCs w:val="36"/>
-        </w:rPr>
-        <w:t xml:space="preserve">, если курс не годный. </w:t>
+        <w:t>У видео можно будет оставить комментарий с рейтингом. Причем в формирование рейтинга урока идет только один комментарий данного пользователя, чтобы избежать накрутки.</w:t>
       </w:r>
     </w:p>
     <w:p>
@@ -308,15 +292,7 @@
           <w:sz w:val="28"/>
           <w:szCs w:val="36"/>
         </w:rPr>
-        <w:t xml:space="preserve">При создании курса его нужно будет поместить в соответствующую категорию. </w:t>
-      </w:r>
-      <w:r>
-        <w:rPr>
-          <w:b/>
-          <w:sz w:val="28"/>
-          <w:szCs w:val="36"/>
-        </w:rPr>
-        <w:t>Нужно будет придумать категории.</w:t>
+        <w:t xml:space="preserve">Будет возможность комментировать отдельный урок или курс в целом. </w:t>
       </w:r>
     </w:p>
     <w:p>
@@ -338,28 +314,6 @@
           <w:sz w:val="28"/>
           <w:szCs w:val="36"/>
         </w:rPr>
-        <w:t xml:space="preserve">Будет возможность комментировать отдельный урок или курс в целом. </w:t>
-      </w:r>
-    </w:p>
-    <w:p>
-      <w:pPr>
-        <w:pStyle w:val="a3"/>
-        <w:numPr>
-          <w:ilvl w:val="0"/>
-          <w:numId w:val="1"/>
-        </w:numPr>
-        <w:ind w:left="567"/>
-        <w:jc w:val="both"/>
-        <w:rPr>
-          <w:sz w:val="28"/>
-          <w:szCs w:val="36"/>
-        </w:rPr>
-      </w:pPr>
-      <w:r>
-        <w:rPr>
-          <w:sz w:val="28"/>
-          <w:szCs w:val="36"/>
-        </w:rPr>
         <w:t xml:space="preserve">Если зайти на конкретный канал, то на нем будут следующие вкладки: </w:t>
       </w:r>
       <w:r>
@@ -383,7 +337,33 @@
           <w:sz w:val="28"/>
           <w:szCs w:val="36"/>
         </w:rPr>
-        <w:t xml:space="preserve">» (владелец канала сам ее настраивает), «Курсы», «О канале». </w:t>
+        <w:t xml:space="preserve">» (владелец канала сам ее настраивает), «Курсы», </w:t>
+      </w:r>
+      <w:r>
+        <w:rPr>
+          <w:b/>
+          <w:sz w:val="28"/>
+          <w:szCs w:val="36"/>
+        </w:rPr>
+        <w:t>«Уроки</w:t>
+      </w:r>
+      <w:bookmarkStart w:id="0" w:name="_GoBack"/>
+      <w:bookmarkEnd w:id="0"/>
+      <w:r>
+        <w:rPr>
+          <w:b/>
+          <w:sz w:val="28"/>
+          <w:szCs w:val="36"/>
+        </w:rPr>
+        <w:t xml:space="preserve">», </w:t>
+      </w:r>
+      <w:r>
+        <w:rPr>
+          <w:b/>
+          <w:sz w:val="28"/>
+          <w:szCs w:val="36"/>
+        </w:rPr>
+        <w:t xml:space="preserve">«О канале». </w:t>
       </w:r>
       <w:r>
         <w:rPr>
@@ -883,23 +863,7 @@
           <w:sz w:val="28"/>
           <w:szCs w:val="36"/>
         </w:rPr>
-        <w:t xml:space="preserve">. Нажав на </w:t>
-      </w:r>
-      <w:proofErr w:type="gramStart"/>
-      <w:r>
-        <w:rPr>
-          <w:sz w:val="28"/>
-          <w:szCs w:val="36"/>
-        </w:rPr>
-        <w:t>них</w:t>
-      </w:r>
-      <w:proofErr w:type="gramEnd"/>
-      <w:r>
-        <w:rPr>
-          <w:sz w:val="28"/>
-          <w:szCs w:val="36"/>
-        </w:rPr>
-        <w:t xml:space="preserve"> пользователь может отправить денег интересному ему каналу.</w:t>
+        <w:t>. Нажав на них пользователь может отправить денег интересному ему каналу.</w:t>
       </w:r>
     </w:p>
     <w:p>
@@ -1104,39 +1068,7 @@
           <w:sz w:val="28"/>
           <w:szCs w:val="36"/>
         </w:rPr>
-        <w:t xml:space="preserve">Пользователям можно сделать уровни и опыт. Этот опыт будет накапливаться в процессе прохождения курсов. Количество опыта за один курс будет рассчитываться исходя из общего объема материала в часах, количества пройденных тестов и рейтинга курса (общее процентное соотношение </w:t>
-      </w:r>
-      <w:proofErr w:type="spellStart"/>
-      <w:r>
-        <w:rPr>
-          <w:sz w:val="28"/>
-          <w:szCs w:val="36"/>
-        </w:rPr>
-        <w:t>лайков</w:t>
-      </w:r>
-      <w:proofErr w:type="spellEnd"/>
-      <w:r>
-        <w:rPr>
-          <w:sz w:val="28"/>
-          <w:szCs w:val="36"/>
-        </w:rPr>
-        <w:t xml:space="preserve"> к </w:t>
-      </w:r>
-      <w:proofErr w:type="spellStart"/>
-      <w:r>
-        <w:rPr>
-          <w:sz w:val="28"/>
-          <w:szCs w:val="36"/>
-        </w:rPr>
-        <w:t>дизлайкам</w:t>
-      </w:r>
-      <w:proofErr w:type="spellEnd"/>
-      <w:r>
-        <w:rPr>
-          <w:sz w:val="28"/>
-          <w:szCs w:val="36"/>
-        </w:rPr>
-        <w:t>). Для этого потом нужно будет придумать алгоритм, который и будет рассчитывать, сколько опыта получит пользователь за тот или иной курс. Максимальное количество опыта, которое можно получить, будет указываться на странице курса, а также на превью курса на главной странице сайта.</w:t>
+        <w:t>Пользователям можно сделать уровни и опыт. Этот опыт будет накапливаться в процессе прохождения курсов. Количество опыта за один курс будет рассчитываться исходя из общего объема материала в часах, количества пройденных тестов и рейтинга курса (общее процентное соотношение лайков к дизлайкам). Для этого потом нужно будет придумать алгоритм, который и будет рассчитывать, сколько опыта получит пользователь за тот или иной курс. Максимальное количество опыта, которое можно получить, будет указываться на странице курса, а также на превью курса на главной странице сайта.</w:t>
       </w:r>
     </w:p>
     <w:p>
@@ -1159,71 +1091,7 @@
           <w:sz w:val="28"/>
           <w:szCs w:val="36"/>
         </w:rPr>
-        <w:t xml:space="preserve">Пользователи могут делать </w:t>
-      </w:r>
-      <w:proofErr w:type="spellStart"/>
-      <w:r>
-        <w:rPr>
-          <w:sz w:val="28"/>
-          <w:szCs w:val="36"/>
-        </w:rPr>
-        <w:t>стримы</w:t>
-      </w:r>
-      <w:proofErr w:type="spellEnd"/>
-      <w:r>
-        <w:rPr>
-          <w:sz w:val="28"/>
-          <w:szCs w:val="36"/>
-        </w:rPr>
-        <w:t xml:space="preserve">. Это будет что-то типа семинара. На </w:t>
-      </w:r>
-      <w:proofErr w:type="spellStart"/>
-      <w:r>
-        <w:rPr>
-          <w:sz w:val="28"/>
-          <w:szCs w:val="36"/>
-        </w:rPr>
-        <w:t>стримах</w:t>
-      </w:r>
-      <w:proofErr w:type="spellEnd"/>
-      <w:r>
-        <w:rPr>
-          <w:sz w:val="28"/>
-          <w:szCs w:val="36"/>
-        </w:rPr>
-        <w:t xml:space="preserve"> зрители могут задать вопросы, а преподаватель на них ответит. Можно будет сделать платную подписку на канал. Она как раз будет давать возможность смотреть платные </w:t>
-      </w:r>
-      <w:proofErr w:type="spellStart"/>
-      <w:r>
-        <w:rPr>
-          <w:sz w:val="28"/>
-          <w:szCs w:val="36"/>
-        </w:rPr>
-        <w:t>стримы</w:t>
-      </w:r>
-      <w:proofErr w:type="spellEnd"/>
-      <w:r>
-        <w:rPr>
-          <w:sz w:val="28"/>
-          <w:szCs w:val="36"/>
-        </w:rPr>
-        <w:t xml:space="preserve">. Но </w:t>
-      </w:r>
-      <w:proofErr w:type="spellStart"/>
-      <w:r>
-        <w:rPr>
-          <w:sz w:val="28"/>
-          <w:szCs w:val="36"/>
-        </w:rPr>
-        <w:t>стримы</w:t>
-      </w:r>
-      <w:proofErr w:type="spellEnd"/>
-      <w:r>
-        <w:rPr>
-          <w:sz w:val="28"/>
-          <w:szCs w:val="36"/>
-        </w:rPr>
-        <w:t xml:space="preserve"> могут быть не только по платной подписке. Какими они будут решает сам создатель </w:t>
+        <w:t xml:space="preserve">Пользователи могут делать стримы. Это будет что-то типа семинара. На стримах зрители могут задать вопросы, а преподаватель на них ответит. Можно будет сделать платную подписку на канал. Она как раз будет давать возможность смотреть платные стримы. Но стримы могут быть не только по платной подписке. Какими они будут решает сам создатель </w:t>
       </w:r>
       <w:r>
         <w:rPr>
@@ -1231,151 +1099,7 @@
           <w:szCs w:val="36"/>
         </w:rPr>
         <w:lastRenderedPageBreak/>
-        <w:t xml:space="preserve">канала. Один </w:t>
-      </w:r>
-      <w:proofErr w:type="spellStart"/>
-      <w:r>
-        <w:rPr>
-          <w:sz w:val="28"/>
-          <w:szCs w:val="36"/>
-        </w:rPr>
-        <w:t>стрим</w:t>
-      </w:r>
-      <w:proofErr w:type="spellEnd"/>
-      <w:r>
-        <w:rPr>
-          <w:sz w:val="28"/>
-          <w:szCs w:val="36"/>
-        </w:rPr>
-        <w:t xml:space="preserve"> может быть платным, а другой нет. Также на </w:t>
-      </w:r>
-      <w:proofErr w:type="spellStart"/>
-      <w:r>
-        <w:rPr>
-          <w:sz w:val="28"/>
-          <w:szCs w:val="36"/>
-        </w:rPr>
-        <w:t>стримах</w:t>
-      </w:r>
-      <w:proofErr w:type="spellEnd"/>
-      <w:r>
-        <w:rPr>
-          <w:sz w:val="28"/>
-          <w:szCs w:val="36"/>
-        </w:rPr>
-        <w:t xml:space="preserve"> можно будет решать задачки. Для этого на самой странице </w:t>
-      </w:r>
-      <w:proofErr w:type="spellStart"/>
-      <w:r>
-        <w:rPr>
-          <w:sz w:val="28"/>
-          <w:szCs w:val="36"/>
-        </w:rPr>
-        <w:t>стрима</w:t>
-      </w:r>
-      <w:proofErr w:type="spellEnd"/>
-      <w:r>
-        <w:rPr>
-          <w:sz w:val="28"/>
-          <w:szCs w:val="36"/>
-        </w:rPr>
-        <w:t xml:space="preserve"> будет вкладка, в которой будут все материалы, которые создатель </w:t>
-      </w:r>
-      <w:proofErr w:type="spellStart"/>
-      <w:r>
-        <w:rPr>
-          <w:sz w:val="28"/>
-          <w:szCs w:val="36"/>
-        </w:rPr>
-        <w:t>стрима</w:t>
-      </w:r>
-      <w:proofErr w:type="spellEnd"/>
-      <w:r>
-        <w:rPr>
-          <w:sz w:val="28"/>
-          <w:szCs w:val="36"/>
-        </w:rPr>
-        <w:t xml:space="preserve"> захочет туда положить. Также </w:t>
-      </w:r>
-      <w:proofErr w:type="spellStart"/>
-      <w:r>
-        <w:rPr>
-          <w:sz w:val="28"/>
-          <w:szCs w:val="36"/>
-        </w:rPr>
-        <w:t>стримы</w:t>
-      </w:r>
-      <w:proofErr w:type="spellEnd"/>
-      <w:r>
-        <w:rPr>
-          <w:sz w:val="28"/>
-          <w:szCs w:val="36"/>
-        </w:rPr>
-        <w:t xml:space="preserve"> могут быть просто для общения. Чтобы другие пользователи могли задавать вопросы. Для того, чтобы не путать </w:t>
-      </w:r>
-      <w:proofErr w:type="spellStart"/>
-      <w:r>
-        <w:rPr>
-          <w:sz w:val="28"/>
-          <w:szCs w:val="36"/>
-        </w:rPr>
-        <w:t>стримы</w:t>
-      </w:r>
-      <w:proofErr w:type="spellEnd"/>
-      <w:r>
-        <w:rPr>
-          <w:sz w:val="28"/>
-          <w:szCs w:val="36"/>
-        </w:rPr>
-        <w:t xml:space="preserve"> для обучения и </w:t>
-      </w:r>
-      <w:proofErr w:type="spellStart"/>
-      <w:r>
-        <w:rPr>
-          <w:sz w:val="28"/>
-          <w:szCs w:val="36"/>
-        </w:rPr>
-        <w:t>стримы</w:t>
-      </w:r>
-      <w:proofErr w:type="spellEnd"/>
-      <w:r>
-        <w:rPr>
-          <w:sz w:val="28"/>
-          <w:szCs w:val="36"/>
-        </w:rPr>
-        <w:t xml:space="preserve"> для общения, можно будет сделать специальную пометку. При запуске </w:t>
-      </w:r>
-      <w:proofErr w:type="spellStart"/>
-      <w:r>
-        <w:rPr>
-          <w:sz w:val="28"/>
-          <w:szCs w:val="36"/>
-        </w:rPr>
-        <w:t>стрима</w:t>
-      </w:r>
-      <w:proofErr w:type="spellEnd"/>
-      <w:r>
-        <w:rPr>
-          <w:sz w:val="28"/>
-          <w:szCs w:val="36"/>
-        </w:rPr>
-        <w:t xml:space="preserve"> пользователь выберет, какой тип этого </w:t>
-      </w:r>
-      <w:proofErr w:type="spellStart"/>
-      <w:r>
-        <w:rPr>
-          <w:sz w:val="28"/>
-          <w:szCs w:val="36"/>
-        </w:rPr>
-        <w:t>стрима</w:t>
-      </w:r>
-      <w:proofErr w:type="spellEnd"/>
-      <w:r>
-        <w:rPr>
-          <w:sz w:val="28"/>
-          <w:szCs w:val="36"/>
-        </w:rPr>
-        <w:t>, а пользо</w:t>
+        <w:t>канала. Один стрим может быть платным, а другой нет. Также на стримах можно будет решать задачки. Для этого на самой странице стрима будет вкладка, в которой будут все материалы, которые создатель стрима захочет туда положить. Также стримы могут быть просто для общения. Чтобы другие пользователи могли задавать вопросы. Для того, чтобы не путать стримы для обучения и стримы для общения, можно будет сделать специальную пометку. При запуске стрима пользователь выберет, какой тип этого стрима, а пользо</w:t>
       </w:r>
       <w:r>
         <w:rPr>
@@ -1793,8 +1517,6 @@
           <w:szCs w:val="36"/>
         </w:rPr>
       </w:pPr>
-      <w:bookmarkStart w:id="0" w:name="_GoBack"/>
-      <w:bookmarkEnd w:id="0"/>
     </w:p>
     <w:sectPr>
       <w:pgSz w:w="11906" w:h="16838"/>

</xml_diff>

<commit_message>
Made some minor changes to the project. Added presentation of the project
</commit_message>
<xml_diff>
--- a/design/about_project.docx
+++ b/design/about_project.docx
@@ -345,496 +345,716 @@
           <w:sz w:val="28"/>
           <w:szCs w:val="36"/>
         </w:rPr>
-        <w:t>«Уроки</w:t>
+        <w:t xml:space="preserve">«Уроки», </w:t>
+      </w:r>
+      <w:r>
+        <w:rPr>
+          <w:b/>
+          <w:sz w:val="28"/>
+          <w:szCs w:val="36"/>
+        </w:rPr>
+        <w:t xml:space="preserve">«О канале». </w:t>
+      </w:r>
+      <w:r>
+        <w:rPr>
+          <w:sz w:val="28"/>
+          <w:szCs w:val="36"/>
+        </w:rPr>
+        <w:t>Если зайти во вкладку «Курсы» и нажать на какой-то курс, то откроются все уроки к этому курсу.</w:t>
+      </w:r>
+    </w:p>
+    <w:p>
+      <w:pPr>
+        <w:pStyle w:val="a3"/>
+        <w:numPr>
+          <w:ilvl w:val="0"/>
+          <w:numId w:val="1"/>
+        </w:numPr>
+        <w:ind w:left="567"/>
+        <w:jc w:val="both"/>
+        <w:rPr>
+          <w:sz w:val="28"/>
+          <w:szCs w:val="36"/>
+        </w:rPr>
+      </w:pPr>
+      <w:r>
+        <w:rPr>
+          <w:sz w:val="28"/>
+          <w:szCs w:val="36"/>
+        </w:rPr>
+        <w:t>Дл</w:t>
+      </w:r>
+      <w:r>
+        <w:rPr>
+          <w:sz w:val="28"/>
+          <w:szCs w:val="36"/>
+        </w:rPr>
+        <w:t>я отдельного урока или курса в целом можно будет добавить превью, чтобы пользователем было легче понять, что будет в нем.</w:t>
+      </w:r>
+    </w:p>
+    <w:p>
+      <w:pPr>
+        <w:pStyle w:val="a3"/>
+        <w:numPr>
+          <w:ilvl w:val="0"/>
+          <w:numId w:val="1"/>
+        </w:numPr>
+        <w:ind w:left="567"/>
+        <w:jc w:val="both"/>
+        <w:rPr>
+          <w:sz w:val="28"/>
+          <w:szCs w:val="36"/>
+        </w:rPr>
+      </w:pPr>
+      <w:r>
+        <w:rPr>
+          <w:sz w:val="28"/>
+          <w:szCs w:val="36"/>
+        </w:rPr>
+        <w:lastRenderedPageBreak/>
+        <w:t>Пользователь может сделать оформление своего канала, сделать фото профиля, добавить шапку и придумать любое название канала. К каналу в целом тоже можно будет прописывать мета-теги, чтобы пользователем было легче его найти с помощью поиска.</w:t>
+      </w:r>
+    </w:p>
+    <w:p>
+      <w:pPr>
+        <w:pStyle w:val="a3"/>
+        <w:numPr>
+          <w:ilvl w:val="0"/>
+          <w:numId w:val="1"/>
+        </w:numPr>
+        <w:ind w:left="567"/>
+        <w:jc w:val="both"/>
+        <w:rPr>
+          <w:sz w:val="28"/>
+          <w:szCs w:val="36"/>
+        </w:rPr>
+      </w:pPr>
+      <w:r>
+        <w:rPr>
+          <w:sz w:val="28"/>
+          <w:szCs w:val="36"/>
+        </w:rPr>
+        <w:t>Возможно</w:t>
+      </w:r>
+      <w:r>
+        <w:rPr>
+          <w:sz w:val="28"/>
+          <w:szCs w:val="36"/>
+        </w:rPr>
+        <w:t>,</w:t>
+      </w:r>
+      <w:r>
+        <w:rPr>
+          <w:sz w:val="28"/>
+          <w:szCs w:val="36"/>
+        </w:rPr>
+        <w:t xml:space="preserve"> пользователь нашел хороший и интересный ему курс или отдельный урок. У него должна быть возможность поместить этот курс куда-то, чтобы посмотреть его позже. Для этого можно </w:t>
+      </w:r>
+      <w:r>
+        <w:rPr>
+          <w:sz w:val="28"/>
+          <w:szCs w:val="36"/>
+        </w:rPr>
+        <w:t>сделать так, чтобы при наведении на превью появлялась иконка «Изучить позже», нажав на которую ссылка на видео или курс будет храниться во вкладке «Изучить позже» в меню.</w:t>
+      </w:r>
+    </w:p>
+    <w:p>
+      <w:pPr>
+        <w:pStyle w:val="a3"/>
+        <w:numPr>
+          <w:ilvl w:val="0"/>
+          <w:numId w:val="1"/>
+        </w:numPr>
+        <w:ind w:left="567"/>
+        <w:jc w:val="both"/>
+        <w:rPr>
+          <w:sz w:val="28"/>
+          <w:szCs w:val="36"/>
+        </w:rPr>
+      </w:pPr>
+      <w:r>
+        <w:rPr>
+          <w:sz w:val="28"/>
+          <w:szCs w:val="36"/>
+        </w:rPr>
+        <w:t xml:space="preserve">У пользователя будет возможность подписаться на курс, чтобы он знал, чтобы ему было удобнее находить этот курс и следить за прогрессом. Для этого на странице курса будет кнопка </w:t>
+      </w:r>
+      <w:r>
+        <w:rPr>
+          <w:b/>
+          <w:sz w:val="28"/>
+          <w:szCs w:val="36"/>
+        </w:rPr>
+        <w:t>«Подписаться на курс»</w:t>
+      </w:r>
+      <w:r>
+        <w:rPr>
+          <w:sz w:val="28"/>
+          <w:szCs w:val="36"/>
+        </w:rPr>
+        <w:t xml:space="preserve">. Подписавшись на курс, этот курс попадает во вкладку «Мои курсы», в которой можно либо перейти к урокам, либо посмотреть прогресс. Прогресс будет показываться линией в процентах или так: </w:t>
+      </w:r>
+      <w:r>
+        <w:rPr>
+          <w:b/>
+          <w:sz w:val="28"/>
+          <w:szCs w:val="36"/>
+        </w:rPr>
+        <w:t>Количество пройденных уроков/Общее количество уроков; Количество выполненных домашних заданий/Общее количество домашних заданий</w:t>
+      </w:r>
+      <w:r>
+        <w:rPr>
+          <w:sz w:val="28"/>
+          <w:szCs w:val="36"/>
+        </w:rPr>
+        <w:t>.</w:t>
+      </w:r>
+    </w:p>
+    <w:p>
+      <w:pPr>
+        <w:pStyle w:val="a3"/>
+        <w:numPr>
+          <w:ilvl w:val="0"/>
+          <w:numId w:val="1"/>
+        </w:numPr>
+        <w:spacing w:line="480" w:lineRule="auto"/>
+        <w:ind w:left="567"/>
+        <w:jc w:val="both"/>
+        <w:rPr>
+          <w:sz w:val="28"/>
+          <w:szCs w:val="36"/>
+        </w:rPr>
+      </w:pPr>
+      <w:r>
+        <w:rPr>
+          <w:sz w:val="28"/>
+          <w:szCs w:val="36"/>
+        </w:rPr>
+        <w:t xml:space="preserve">Меню сайта будет содержать следующие вкладки: </w:t>
+      </w:r>
+    </w:p>
+    <w:p>
+      <w:pPr>
+        <w:pStyle w:val="a3"/>
+        <w:numPr>
+          <w:ilvl w:val="0"/>
+          <w:numId w:val="2"/>
+        </w:numPr>
+        <w:spacing w:after="0" w:line="240" w:lineRule="auto"/>
+        <w:ind w:left="1281" w:hanging="357"/>
+        <w:jc w:val="both"/>
+        <w:rPr>
+          <w:sz w:val="28"/>
+          <w:szCs w:val="36"/>
+        </w:rPr>
+      </w:pPr>
+      <w:r>
+        <w:rPr>
+          <w:b/>
+          <w:sz w:val="28"/>
+          <w:szCs w:val="36"/>
+        </w:rPr>
+        <w:t>«</w:t>
+      </w:r>
+      <w:r>
+        <w:rPr>
+          <w:b/>
+          <w:sz w:val="28"/>
+          <w:szCs w:val="36"/>
+        </w:rPr>
+        <w:t>Изучение</w:t>
+      </w:r>
+      <w:r>
+        <w:rPr>
+          <w:b/>
+          <w:sz w:val="28"/>
+          <w:szCs w:val="36"/>
+        </w:rPr>
+        <w:t xml:space="preserve">» </w:t>
+      </w:r>
+      <w:r>
+        <w:rPr>
+          <w:sz w:val="28"/>
+          <w:szCs w:val="36"/>
+        </w:rPr>
+        <w:t xml:space="preserve">- </w:t>
+      </w:r>
+      <w:r>
+        <w:rPr>
+          <w:sz w:val="28"/>
+          <w:szCs w:val="36"/>
+        </w:rPr>
+        <w:t>нажав на эту вкладку пользователь может найти курсы по тематике, которую можно будет выбрать на этой же странице. Далее будут представлены наиболее популярные курсы по этой теме.</w:t>
+      </w:r>
+    </w:p>
+    <w:p>
+      <w:pPr>
+        <w:pStyle w:val="a3"/>
+        <w:numPr>
+          <w:ilvl w:val="0"/>
+          <w:numId w:val="2"/>
+        </w:numPr>
+        <w:spacing w:after="0" w:line="240" w:lineRule="auto"/>
+        <w:ind w:left="1281" w:hanging="357"/>
+        <w:jc w:val="both"/>
+        <w:rPr>
+          <w:sz w:val="28"/>
+          <w:szCs w:val="36"/>
+        </w:rPr>
+      </w:pPr>
+      <w:r>
+        <w:rPr>
+          <w:b/>
+          <w:sz w:val="28"/>
+          <w:szCs w:val="36"/>
+        </w:rPr>
+        <w:t xml:space="preserve">«Мои курсы» </w:t>
+      </w:r>
+      <w:r>
+        <w:rPr>
+          <w:sz w:val="28"/>
+          <w:szCs w:val="36"/>
+        </w:rPr>
+        <w:t>-</w:t>
+      </w:r>
+      <w:r>
+        <w:rPr>
+          <w:sz w:val="28"/>
+          <w:szCs w:val="36"/>
+        </w:rPr>
+        <w:t xml:space="preserve"> в этой вкладке пользователь может увидеть те курсы, на которые он подписался.</w:t>
+      </w:r>
+    </w:p>
+    <w:p>
+      <w:pPr>
+        <w:pStyle w:val="a3"/>
+        <w:numPr>
+          <w:ilvl w:val="0"/>
+          <w:numId w:val="2"/>
+        </w:numPr>
+        <w:spacing w:after="0" w:line="240" w:lineRule="auto"/>
+        <w:ind w:left="1281" w:hanging="357"/>
+        <w:jc w:val="both"/>
+        <w:rPr>
+          <w:sz w:val="28"/>
+          <w:szCs w:val="36"/>
+        </w:rPr>
+      </w:pPr>
+      <w:r>
+        <w:rPr>
+          <w:b/>
+          <w:sz w:val="28"/>
+          <w:szCs w:val="36"/>
+        </w:rPr>
+        <w:t xml:space="preserve">«Подписки» </w:t>
+      </w:r>
+      <w:r>
+        <w:rPr>
+          <w:sz w:val="28"/>
+          <w:szCs w:val="36"/>
+        </w:rPr>
+        <w:t>- нажав на эту вкладку пользователь увидит все обновления у каналов, на которые он подписан. Будь то новый курс или новый урок для курса.</w:t>
+      </w:r>
+    </w:p>
+    <w:p>
+      <w:pPr>
+        <w:pStyle w:val="a3"/>
+        <w:numPr>
+          <w:ilvl w:val="0"/>
+          <w:numId w:val="2"/>
+        </w:numPr>
+        <w:spacing w:after="0" w:line="240" w:lineRule="auto"/>
+        <w:ind w:left="1281" w:hanging="357"/>
+        <w:jc w:val="both"/>
+        <w:rPr>
+          <w:sz w:val="28"/>
+          <w:szCs w:val="36"/>
+        </w:rPr>
+      </w:pPr>
+      <w:r>
+        <w:rPr>
+          <w:b/>
+          <w:sz w:val="28"/>
+          <w:szCs w:val="36"/>
+        </w:rPr>
+        <w:t xml:space="preserve">«Главная» </w:t>
+      </w:r>
+      <w:r>
+        <w:rPr>
+          <w:sz w:val="28"/>
+          <w:szCs w:val="36"/>
+        </w:rPr>
+        <w:t>-</w:t>
+      </w:r>
+      <w:r>
+        <w:rPr>
+          <w:sz w:val="28"/>
+          <w:szCs w:val="36"/>
+        </w:rPr>
+        <w:t xml:space="preserve"> нажав на нее пользователь перейдет на главную страницу, где ему будут предложены рекомендованные курсы, а также рекомендованные каналы.</w:t>
+      </w:r>
+    </w:p>
+    <w:p>
+      <w:pPr>
+        <w:pStyle w:val="a3"/>
+        <w:numPr>
+          <w:ilvl w:val="0"/>
+          <w:numId w:val="2"/>
+        </w:numPr>
+        <w:spacing w:after="0" w:line="240" w:lineRule="auto"/>
+        <w:ind w:left="1281" w:hanging="357"/>
+        <w:jc w:val="both"/>
+        <w:rPr>
+          <w:sz w:val="28"/>
+          <w:szCs w:val="36"/>
+        </w:rPr>
+      </w:pPr>
+      <w:r>
+        <w:rPr>
+          <w:b/>
+          <w:sz w:val="28"/>
+          <w:szCs w:val="36"/>
+        </w:rPr>
+        <w:t>«</w:t>
+      </w:r>
+      <w:r>
+        <w:rPr>
+          <w:b/>
+          <w:sz w:val="28"/>
+          <w:szCs w:val="36"/>
+        </w:rPr>
+        <w:t>Изучить позже</w:t>
+      </w:r>
+      <w:r>
+        <w:rPr>
+          <w:b/>
+          <w:sz w:val="28"/>
+          <w:szCs w:val="36"/>
+        </w:rPr>
+        <w:t>»</w:t>
+      </w:r>
+      <w:r>
+        <w:rPr>
+          <w:b/>
+          <w:sz w:val="28"/>
+          <w:szCs w:val="36"/>
+        </w:rPr>
+        <w:t xml:space="preserve"> </w:t>
+      </w:r>
+      <w:r>
+        <w:rPr>
+          <w:sz w:val="28"/>
+          <w:szCs w:val="36"/>
+        </w:rPr>
+        <w:t>- нажав на эту вкладку пользователь попадет на страницу, на которой хранятся все те курсы и видео, которые он поместил туда, нажав на иконку на превью «Изучить позже».</w:t>
+      </w:r>
+    </w:p>
+    <w:p>
+      <w:pPr>
+        <w:pStyle w:val="a3"/>
+        <w:numPr>
+          <w:ilvl w:val="0"/>
+          <w:numId w:val="2"/>
+        </w:numPr>
+        <w:spacing w:after="0" w:line="240" w:lineRule="auto"/>
+        <w:ind w:left="1281" w:hanging="357"/>
+        <w:jc w:val="both"/>
+        <w:rPr>
+          <w:sz w:val="28"/>
+          <w:szCs w:val="36"/>
+        </w:rPr>
+      </w:pPr>
+      <w:r>
+        <w:rPr>
+          <w:b/>
+          <w:sz w:val="28"/>
+          <w:szCs w:val="36"/>
+        </w:rPr>
+        <w:t xml:space="preserve">«История» </w:t>
+      </w:r>
+      <w:r>
+        <w:rPr>
+          <w:sz w:val="28"/>
+          <w:szCs w:val="36"/>
+        </w:rPr>
+        <w:t>- нажав на нее пользователь сможет увидеть все те уроки, которые он посмотрел.</w:t>
+      </w:r>
+    </w:p>
+    <w:p>
+      <w:pPr>
+        <w:pStyle w:val="a3"/>
+        <w:numPr>
+          <w:ilvl w:val="0"/>
+          <w:numId w:val="2"/>
+        </w:numPr>
+        <w:spacing w:after="0" w:line="240" w:lineRule="auto"/>
+        <w:ind w:left="1281" w:hanging="357"/>
+        <w:jc w:val="both"/>
+        <w:rPr>
+          <w:sz w:val="28"/>
+          <w:szCs w:val="36"/>
+        </w:rPr>
+      </w:pPr>
+      <w:r>
+        <w:rPr>
+          <w:b/>
+          <w:sz w:val="28"/>
+          <w:szCs w:val="36"/>
+        </w:rPr>
+        <w:t xml:space="preserve">«Дедлайны» </w:t>
+      </w:r>
+      <w:r>
+        <w:rPr>
+          <w:sz w:val="28"/>
+          <w:szCs w:val="36"/>
+        </w:rPr>
+        <w:t>-</w:t>
+      </w:r>
+      <w:r>
+        <w:rPr>
+          <w:sz w:val="28"/>
+          <w:szCs w:val="36"/>
+        </w:rPr>
+        <w:t xml:space="preserve"> в этой вкладке пользователь может делать дедлайны в обучении. Для курса в целом или для отдельного урока </w:t>
+      </w:r>
+      <w:r>
+        <w:rPr>
+          <w:sz w:val="28"/>
+          <w:szCs w:val="36"/>
+        </w:rPr>
+        <w:lastRenderedPageBreak/>
+        <w:t>в курсе можно будет назначить дату, до которой нужно будет пройти этот курс. Также возможно будет на текущий день добавить курсов или уроков из курсов, которые нужно будет пройти в этот день. Если дедлайн подходит, а пользователь еще не прошел курс, то ему будет приходить уведомление о том, чтобы он поторопился.</w:t>
+      </w:r>
+    </w:p>
+    <w:p>
+      <w:pPr>
+        <w:pStyle w:val="a3"/>
+        <w:numPr>
+          <w:ilvl w:val="0"/>
+          <w:numId w:val="1"/>
+        </w:numPr>
+        <w:spacing w:after="0" w:line="240" w:lineRule="auto"/>
+        <w:ind w:left="567"/>
+        <w:jc w:val="both"/>
+        <w:rPr>
+          <w:sz w:val="28"/>
+          <w:szCs w:val="36"/>
+        </w:rPr>
+      </w:pPr>
+      <w:r>
+        <w:rPr>
+          <w:sz w:val="28"/>
+          <w:szCs w:val="36"/>
+        </w:rPr>
+        <w:t>Добавить кнопку «Пожертвовать» и «Стать спонсором»</w:t>
+      </w:r>
+      <w:r>
+        <w:rPr>
+          <w:sz w:val="28"/>
+          <w:szCs w:val="36"/>
+        </w:rPr>
+        <w:t xml:space="preserve">. Нажав на </w:t>
+      </w:r>
+      <w:proofErr w:type="gramStart"/>
+      <w:r>
+        <w:rPr>
+          <w:sz w:val="28"/>
+          <w:szCs w:val="36"/>
+        </w:rPr>
+        <w:t>них</w:t>
+      </w:r>
+      <w:proofErr w:type="gramEnd"/>
+      <w:r>
+        <w:rPr>
+          <w:sz w:val="28"/>
+          <w:szCs w:val="36"/>
+        </w:rPr>
+        <w:t xml:space="preserve"> пользователь может отправить денег интересному ему каналу.</w:t>
+      </w:r>
+    </w:p>
+    <w:p>
+      <w:pPr>
+        <w:pStyle w:val="a3"/>
+        <w:numPr>
+          <w:ilvl w:val="0"/>
+          <w:numId w:val="1"/>
+        </w:numPr>
+        <w:spacing w:after="0" w:line="240" w:lineRule="auto"/>
+        <w:ind w:left="567"/>
+        <w:jc w:val="both"/>
+        <w:rPr>
+          <w:sz w:val="28"/>
+          <w:szCs w:val="36"/>
+        </w:rPr>
+      </w:pPr>
+      <w:r>
+        <w:rPr>
+          <w:sz w:val="28"/>
+          <w:szCs w:val="36"/>
+        </w:rPr>
+        <w:t>При регистрации пользователь указывает языки, которые он знает, чтобы предлагать ему контент на этих языках.</w:t>
+      </w:r>
+    </w:p>
+    <w:p>
+      <w:pPr>
+        <w:pStyle w:val="a3"/>
+        <w:numPr>
+          <w:ilvl w:val="0"/>
+          <w:numId w:val="1"/>
+        </w:numPr>
+        <w:spacing w:after="0" w:line="240" w:lineRule="auto"/>
+        <w:ind w:left="567"/>
+        <w:jc w:val="both"/>
+        <w:rPr>
+          <w:sz w:val="28"/>
+          <w:szCs w:val="36"/>
+        </w:rPr>
+      </w:pPr>
+      <w:r>
+        <w:rPr>
+          <w:sz w:val="28"/>
+          <w:szCs w:val="36"/>
+        </w:rPr>
+        <w:t>Добавить возможность найти другого пользователя из подписчиков определенного канала.</w:t>
+      </w:r>
+    </w:p>
+    <w:p>
+      <w:pPr>
+        <w:pStyle w:val="a3"/>
+        <w:numPr>
+          <w:ilvl w:val="0"/>
+          <w:numId w:val="1"/>
+        </w:numPr>
+        <w:spacing w:after="0" w:line="240" w:lineRule="auto"/>
+        <w:ind w:left="567"/>
+        <w:jc w:val="both"/>
+        <w:rPr>
+          <w:sz w:val="28"/>
+          <w:szCs w:val="36"/>
+        </w:rPr>
+      </w:pPr>
+      <w:r>
+        <w:rPr>
+          <w:sz w:val="28"/>
+          <w:szCs w:val="36"/>
+        </w:rPr>
+        <w:t xml:space="preserve">Добавить возможность иметь друзей. Им можно отправлять сообщения, смотреть курсы, которые они проходят. Добавить возможность, чтобы можно было </w:t>
+      </w:r>
+      <w:r>
+        <w:rPr>
+          <w:sz w:val="28"/>
+          <w:szCs w:val="36"/>
+        </w:rPr>
+        <w:t>порекомендовать курс другу.</w:t>
+      </w:r>
+    </w:p>
+    <w:p>
+      <w:pPr>
+        <w:pStyle w:val="a3"/>
+        <w:numPr>
+          <w:ilvl w:val="0"/>
+          <w:numId w:val="1"/>
+        </w:numPr>
+        <w:spacing w:after="0" w:line="240" w:lineRule="auto"/>
+        <w:ind w:left="567"/>
+        <w:jc w:val="both"/>
+        <w:rPr>
+          <w:sz w:val="28"/>
+          <w:szCs w:val="36"/>
+        </w:rPr>
+      </w:pPr>
+      <w:r>
+        <w:rPr>
+          <w:sz w:val="28"/>
+          <w:szCs w:val="36"/>
+        </w:rPr>
+        <w:t>Добавить вкладку, что-то типа дедлайнов в обучении. Туда можно будет добавить курс и для каждого урока или курса в целом можно будет поставить дату изучения. Если дата подходит, а урок не пройден, то будет приходить уведомление о том, что пора учиться.</w:t>
+      </w:r>
+    </w:p>
+    <w:p>
+      <w:pPr>
+        <w:pStyle w:val="a3"/>
+        <w:numPr>
+          <w:ilvl w:val="0"/>
+          <w:numId w:val="1"/>
+        </w:numPr>
+        <w:spacing w:after="0" w:line="240" w:lineRule="auto"/>
+        <w:ind w:left="567"/>
+        <w:jc w:val="both"/>
+        <w:rPr>
+          <w:sz w:val="28"/>
+          <w:szCs w:val="36"/>
+        </w:rPr>
+      </w:pPr>
+      <w:r>
+        <w:rPr>
+          <w:sz w:val="28"/>
+          <w:szCs w:val="36"/>
+        </w:rPr>
+        <w:t>У курсов будут отдельные странички.</w:t>
+      </w:r>
+    </w:p>
+    <w:p>
+      <w:pPr>
+        <w:pStyle w:val="a3"/>
+        <w:numPr>
+          <w:ilvl w:val="0"/>
+          <w:numId w:val="1"/>
+        </w:numPr>
+        <w:spacing w:after="0" w:line="240" w:lineRule="auto"/>
+        <w:ind w:left="567"/>
+        <w:jc w:val="both"/>
+        <w:rPr>
+          <w:sz w:val="28"/>
+          <w:szCs w:val="36"/>
+        </w:rPr>
+      </w:pPr>
+      <w:r>
+        <w:rPr>
+          <w:sz w:val="28"/>
+          <w:szCs w:val="36"/>
+        </w:rPr>
+        <w:t>Пользователь-создатель курса может сделать сертификат, который получат другие пользователи, которые полностью прошли весь курс. Создатель может указать, сколько процентов материала должен просмотреть пользователь для получения сертификата.</w:t>
+      </w:r>
+    </w:p>
+    <w:p>
+      <w:pPr>
+        <w:pStyle w:val="a3"/>
+        <w:numPr>
+          <w:ilvl w:val="0"/>
+          <w:numId w:val="1"/>
+        </w:numPr>
+        <w:spacing w:after="0" w:line="240" w:lineRule="auto"/>
+        <w:ind w:left="567"/>
+        <w:jc w:val="both"/>
+        <w:rPr>
+          <w:sz w:val="28"/>
+          <w:szCs w:val="36"/>
+        </w:rPr>
+      </w:pPr>
+      <w:r>
+        <w:rPr>
+          <w:sz w:val="28"/>
+          <w:szCs w:val="36"/>
+        </w:rPr>
+        <w:t xml:space="preserve">К отдельным урокам курса создатель </w:t>
+      </w:r>
+      <w:r>
+        <w:rPr>
+          <w:sz w:val="28"/>
+          <w:szCs w:val="36"/>
+        </w:rPr>
+        <w:t>должен</w:t>
+      </w:r>
+      <w:r>
+        <w:rPr>
+          <w:sz w:val="28"/>
+          <w:szCs w:val="36"/>
+        </w:rPr>
+        <w:t xml:space="preserve"> добавлять тесты, дабы оценить полученные знания пользователя. Статистику, которую сформируют слушатели курса, создатель кура сможет увидеть, дабы оценить качество изложения информации в своем курсе. Также можно добавить итоговый тест к всему курсу.</w:t>
       </w:r>
       <w:bookmarkStart w:id="0" w:name="_GoBack"/>
       <w:bookmarkEnd w:id="0"/>
-      <w:r>
-        <w:rPr>
-          <w:b/>
-          <w:sz w:val="28"/>
-          <w:szCs w:val="36"/>
-        </w:rPr>
-        <w:t xml:space="preserve">», </w:t>
-      </w:r>
-      <w:r>
-        <w:rPr>
-          <w:b/>
-          <w:sz w:val="28"/>
-          <w:szCs w:val="36"/>
-        </w:rPr>
-        <w:t xml:space="preserve">«О канале». </w:t>
-      </w:r>
-      <w:r>
-        <w:rPr>
-          <w:sz w:val="28"/>
-          <w:szCs w:val="36"/>
-        </w:rPr>
-        <w:t>Если зайти во вкладку «Курсы» и нажать на какой-то курс, то откроются все уроки к этому курсу.</w:t>
-      </w:r>
-    </w:p>
-    <w:p>
-      <w:pPr>
-        <w:pStyle w:val="a3"/>
-        <w:numPr>
-          <w:ilvl w:val="0"/>
-          <w:numId w:val="1"/>
-        </w:numPr>
-        <w:ind w:left="567"/>
-        <w:jc w:val="both"/>
-        <w:rPr>
-          <w:sz w:val="28"/>
-          <w:szCs w:val="36"/>
-        </w:rPr>
-      </w:pPr>
-      <w:r>
-        <w:rPr>
-          <w:sz w:val="28"/>
-          <w:szCs w:val="36"/>
-        </w:rPr>
-        <w:t>Дл</w:t>
-      </w:r>
-      <w:r>
-        <w:rPr>
-          <w:sz w:val="28"/>
-          <w:szCs w:val="36"/>
-        </w:rPr>
-        <w:t>я отдельного урока или курса в целом можно будет добавить превью, чтобы пользователем было легче понять, что будет в нем.</w:t>
-      </w:r>
-    </w:p>
-    <w:p>
-      <w:pPr>
-        <w:pStyle w:val="a3"/>
-        <w:numPr>
-          <w:ilvl w:val="0"/>
-          <w:numId w:val="1"/>
-        </w:numPr>
-        <w:ind w:left="567"/>
-        <w:jc w:val="both"/>
-        <w:rPr>
-          <w:sz w:val="28"/>
-          <w:szCs w:val="36"/>
-        </w:rPr>
-      </w:pPr>
-      <w:r>
-        <w:rPr>
-          <w:sz w:val="28"/>
-          <w:szCs w:val="36"/>
-        </w:rPr>
-        <w:lastRenderedPageBreak/>
-        <w:t>Пользователь может сделать оформление своего канала, сделать фото профиля, добавить шапку и придумать любое название канала. К каналу в целом тоже можно будет прописывать мета-теги, чтобы пользователем было легче его найти с помощью поиска.</w:t>
-      </w:r>
-    </w:p>
-    <w:p>
-      <w:pPr>
-        <w:pStyle w:val="a3"/>
-        <w:numPr>
-          <w:ilvl w:val="0"/>
-          <w:numId w:val="1"/>
-        </w:numPr>
-        <w:ind w:left="567"/>
-        <w:jc w:val="both"/>
-        <w:rPr>
-          <w:sz w:val="28"/>
-          <w:szCs w:val="36"/>
-        </w:rPr>
-      </w:pPr>
-      <w:r>
-        <w:rPr>
-          <w:sz w:val="28"/>
-          <w:szCs w:val="36"/>
-        </w:rPr>
-        <w:t>Возможно</w:t>
-      </w:r>
-      <w:r>
-        <w:rPr>
-          <w:sz w:val="28"/>
-          <w:szCs w:val="36"/>
-        </w:rPr>
-        <w:t>,</w:t>
-      </w:r>
-      <w:r>
-        <w:rPr>
-          <w:sz w:val="28"/>
-          <w:szCs w:val="36"/>
-        </w:rPr>
-        <w:t xml:space="preserve"> пользователь нашел хороший и интересный ему курс или отдельный урок. У него должна быть возможность поместить этот курс куда-то, чтобы посмотреть его позже. Для этого можно </w:t>
-      </w:r>
-      <w:r>
-        <w:rPr>
-          <w:sz w:val="28"/>
-          <w:szCs w:val="36"/>
-        </w:rPr>
-        <w:t>сделать так, чтобы при наведении на превью появлялась иконка «Изучить позже», нажав на которую ссылка на видео или курс будет храниться во вкладке «Изучить позже» в меню.</w:t>
-      </w:r>
-    </w:p>
-    <w:p>
-      <w:pPr>
-        <w:pStyle w:val="a3"/>
-        <w:numPr>
-          <w:ilvl w:val="0"/>
-          <w:numId w:val="1"/>
-        </w:numPr>
-        <w:ind w:left="567"/>
-        <w:jc w:val="both"/>
-        <w:rPr>
-          <w:sz w:val="28"/>
-          <w:szCs w:val="36"/>
-        </w:rPr>
-      </w:pPr>
-      <w:r>
-        <w:rPr>
-          <w:sz w:val="28"/>
-          <w:szCs w:val="36"/>
-        </w:rPr>
-        <w:t xml:space="preserve">У пользователя будет возможность подписаться на курс, чтобы он знал, чтобы ему было удобнее находить этот курс и следить за прогрессом. Для этого на странице курса будет кнопка </w:t>
-      </w:r>
-      <w:r>
-        <w:rPr>
-          <w:b/>
-          <w:sz w:val="28"/>
-          <w:szCs w:val="36"/>
-        </w:rPr>
-        <w:t>«Подписаться на курс»</w:t>
-      </w:r>
-      <w:r>
-        <w:rPr>
-          <w:sz w:val="28"/>
-          <w:szCs w:val="36"/>
-        </w:rPr>
-        <w:t xml:space="preserve">. Подписавшись на курс, этот курс попадает во вкладку «Мои курсы», в которой можно либо перейти к урокам, либо посмотреть прогресс. Прогресс будет показываться линией в процентах или так: </w:t>
-      </w:r>
-      <w:r>
-        <w:rPr>
-          <w:b/>
-          <w:sz w:val="28"/>
-          <w:szCs w:val="36"/>
-        </w:rPr>
-        <w:t>Количество пройденных уроков/Общее количество уроков; Количество выполненных домашних заданий/Общее количество домашних заданий</w:t>
-      </w:r>
-      <w:r>
-        <w:rPr>
-          <w:sz w:val="28"/>
-          <w:szCs w:val="36"/>
-        </w:rPr>
-        <w:t>.</w:t>
-      </w:r>
-    </w:p>
-    <w:p>
-      <w:pPr>
-        <w:pStyle w:val="a3"/>
-        <w:numPr>
-          <w:ilvl w:val="0"/>
-          <w:numId w:val="1"/>
-        </w:numPr>
-        <w:spacing w:line="480" w:lineRule="auto"/>
-        <w:ind w:left="567"/>
-        <w:jc w:val="both"/>
-        <w:rPr>
-          <w:sz w:val="28"/>
-          <w:szCs w:val="36"/>
-        </w:rPr>
-      </w:pPr>
-      <w:r>
-        <w:rPr>
-          <w:sz w:val="28"/>
-          <w:szCs w:val="36"/>
-        </w:rPr>
-        <w:t xml:space="preserve">Меню сайта будет содержать следующие вкладки: </w:t>
-      </w:r>
-    </w:p>
-    <w:p>
-      <w:pPr>
-        <w:pStyle w:val="a3"/>
-        <w:numPr>
-          <w:ilvl w:val="0"/>
-          <w:numId w:val="2"/>
-        </w:numPr>
-        <w:spacing w:after="0" w:line="240" w:lineRule="auto"/>
-        <w:ind w:left="1281" w:hanging="357"/>
-        <w:jc w:val="both"/>
-        <w:rPr>
-          <w:sz w:val="28"/>
-          <w:szCs w:val="36"/>
-        </w:rPr>
-      </w:pPr>
-      <w:r>
-        <w:rPr>
-          <w:b/>
-          <w:sz w:val="28"/>
-          <w:szCs w:val="36"/>
-        </w:rPr>
-        <w:t>«</w:t>
-      </w:r>
-      <w:r>
-        <w:rPr>
-          <w:b/>
-          <w:sz w:val="28"/>
-          <w:szCs w:val="36"/>
-        </w:rPr>
-        <w:t>Изучение</w:t>
-      </w:r>
-      <w:r>
-        <w:rPr>
-          <w:b/>
-          <w:sz w:val="28"/>
-          <w:szCs w:val="36"/>
-        </w:rPr>
-        <w:t xml:space="preserve">» </w:t>
-      </w:r>
-      <w:r>
-        <w:rPr>
-          <w:sz w:val="28"/>
-          <w:szCs w:val="36"/>
-        </w:rPr>
-        <w:t xml:space="preserve">- </w:t>
-      </w:r>
-      <w:r>
-        <w:rPr>
-          <w:sz w:val="28"/>
-          <w:szCs w:val="36"/>
-        </w:rPr>
-        <w:t>нажав на эту вкладку пользователь может найти курсы по тематике, которую можно будет выбрать на этой же странице. Далее будут представлены наиболее популярные курсы по этой теме.</w:t>
-      </w:r>
-    </w:p>
-    <w:p>
-      <w:pPr>
-        <w:pStyle w:val="a3"/>
-        <w:numPr>
-          <w:ilvl w:val="0"/>
-          <w:numId w:val="2"/>
-        </w:numPr>
-        <w:spacing w:after="0" w:line="240" w:lineRule="auto"/>
-        <w:ind w:left="1281" w:hanging="357"/>
-        <w:jc w:val="both"/>
-        <w:rPr>
-          <w:sz w:val="28"/>
-          <w:szCs w:val="36"/>
-        </w:rPr>
-      </w:pPr>
-      <w:r>
-        <w:rPr>
-          <w:b/>
-          <w:sz w:val="28"/>
-          <w:szCs w:val="36"/>
-        </w:rPr>
-        <w:t xml:space="preserve">«Мои курсы» </w:t>
-      </w:r>
-      <w:r>
-        <w:rPr>
-          <w:sz w:val="28"/>
-          <w:szCs w:val="36"/>
-        </w:rPr>
-        <w:t>-</w:t>
-      </w:r>
-      <w:r>
-        <w:rPr>
-          <w:sz w:val="28"/>
-          <w:szCs w:val="36"/>
-        </w:rPr>
-        <w:t xml:space="preserve"> в этой вкладке пользователь может увидеть те курсы, на которые он подписался.</w:t>
-      </w:r>
-    </w:p>
-    <w:p>
-      <w:pPr>
-        <w:pStyle w:val="a3"/>
-        <w:numPr>
-          <w:ilvl w:val="0"/>
-          <w:numId w:val="2"/>
-        </w:numPr>
-        <w:spacing w:after="0" w:line="240" w:lineRule="auto"/>
-        <w:ind w:left="1281" w:hanging="357"/>
-        <w:jc w:val="both"/>
-        <w:rPr>
-          <w:sz w:val="28"/>
-          <w:szCs w:val="36"/>
-        </w:rPr>
-      </w:pPr>
-      <w:r>
-        <w:rPr>
-          <w:b/>
-          <w:sz w:val="28"/>
-          <w:szCs w:val="36"/>
-        </w:rPr>
-        <w:t xml:space="preserve">«Подписки» </w:t>
-      </w:r>
-      <w:r>
-        <w:rPr>
-          <w:sz w:val="28"/>
-          <w:szCs w:val="36"/>
-        </w:rPr>
-        <w:t>- нажав на эту вкладку пользователь увидит все обновления у каналов, на которые он подписан. Будь то новый курс или новый урок для курса.</w:t>
-      </w:r>
-    </w:p>
-    <w:p>
-      <w:pPr>
-        <w:pStyle w:val="a3"/>
-        <w:numPr>
-          <w:ilvl w:val="0"/>
-          <w:numId w:val="2"/>
-        </w:numPr>
-        <w:spacing w:after="0" w:line="240" w:lineRule="auto"/>
-        <w:ind w:left="1281" w:hanging="357"/>
-        <w:jc w:val="both"/>
-        <w:rPr>
-          <w:sz w:val="28"/>
-          <w:szCs w:val="36"/>
-        </w:rPr>
-      </w:pPr>
-      <w:r>
-        <w:rPr>
-          <w:b/>
-          <w:sz w:val="28"/>
-          <w:szCs w:val="36"/>
-        </w:rPr>
-        <w:t xml:space="preserve">«Главная» </w:t>
-      </w:r>
-      <w:r>
-        <w:rPr>
-          <w:sz w:val="28"/>
-          <w:szCs w:val="36"/>
-        </w:rPr>
-        <w:t>-</w:t>
-      </w:r>
-      <w:r>
-        <w:rPr>
-          <w:sz w:val="28"/>
-          <w:szCs w:val="36"/>
-        </w:rPr>
-        <w:t xml:space="preserve"> нажав на нее пользователь перейдет на главную страницу, где ему будут предложены рекомендованные курсы, а также рекомендованные каналы.</w:t>
-      </w:r>
-    </w:p>
-    <w:p>
-      <w:pPr>
-        <w:pStyle w:val="a3"/>
-        <w:numPr>
-          <w:ilvl w:val="0"/>
-          <w:numId w:val="2"/>
-        </w:numPr>
-        <w:spacing w:after="0" w:line="240" w:lineRule="auto"/>
-        <w:ind w:left="1281" w:hanging="357"/>
-        <w:jc w:val="both"/>
-        <w:rPr>
-          <w:sz w:val="28"/>
-          <w:szCs w:val="36"/>
-        </w:rPr>
-      </w:pPr>
-      <w:r>
-        <w:rPr>
-          <w:b/>
-          <w:sz w:val="28"/>
-          <w:szCs w:val="36"/>
-        </w:rPr>
-        <w:t>«</w:t>
-      </w:r>
-      <w:r>
-        <w:rPr>
-          <w:b/>
-          <w:sz w:val="28"/>
-          <w:szCs w:val="36"/>
-        </w:rPr>
-        <w:t>Изучить позже</w:t>
-      </w:r>
-      <w:r>
-        <w:rPr>
-          <w:b/>
-          <w:sz w:val="28"/>
-          <w:szCs w:val="36"/>
-        </w:rPr>
-        <w:t>»</w:t>
-      </w:r>
-      <w:r>
-        <w:rPr>
-          <w:b/>
-          <w:sz w:val="28"/>
-          <w:szCs w:val="36"/>
-        </w:rPr>
-        <w:t xml:space="preserve"> </w:t>
-      </w:r>
-      <w:r>
-        <w:rPr>
-          <w:sz w:val="28"/>
-          <w:szCs w:val="36"/>
-        </w:rPr>
-        <w:t>- нажав на эту вкладку пользователь попадет на страницу, на которой хранятся все те курсы и видео, которые он поместил туда, нажав на иконку на превью «Изучить позже».</w:t>
-      </w:r>
-    </w:p>
-    <w:p>
-      <w:pPr>
-        <w:pStyle w:val="a3"/>
-        <w:numPr>
-          <w:ilvl w:val="0"/>
-          <w:numId w:val="2"/>
-        </w:numPr>
-        <w:spacing w:after="0" w:line="240" w:lineRule="auto"/>
-        <w:ind w:left="1281" w:hanging="357"/>
-        <w:jc w:val="both"/>
-        <w:rPr>
-          <w:sz w:val="28"/>
-          <w:szCs w:val="36"/>
-        </w:rPr>
-      </w:pPr>
-      <w:r>
-        <w:rPr>
-          <w:b/>
-          <w:sz w:val="28"/>
-          <w:szCs w:val="36"/>
-        </w:rPr>
-        <w:t xml:space="preserve">«История» </w:t>
-      </w:r>
-      <w:r>
-        <w:rPr>
-          <w:sz w:val="28"/>
-          <w:szCs w:val="36"/>
-        </w:rPr>
-        <w:t>- нажав на нее пользователь сможет увидеть все те уроки, которые он посмотрел.</w:t>
-      </w:r>
-    </w:p>
-    <w:p>
-      <w:pPr>
-        <w:pStyle w:val="a3"/>
-        <w:numPr>
-          <w:ilvl w:val="0"/>
-          <w:numId w:val="2"/>
-        </w:numPr>
-        <w:spacing w:after="0" w:line="240" w:lineRule="auto"/>
-        <w:ind w:left="1281" w:hanging="357"/>
-        <w:jc w:val="both"/>
-        <w:rPr>
-          <w:sz w:val="28"/>
-          <w:szCs w:val="36"/>
-        </w:rPr>
-      </w:pPr>
-      <w:r>
-        <w:rPr>
-          <w:b/>
-          <w:sz w:val="28"/>
-          <w:szCs w:val="36"/>
-        </w:rPr>
-        <w:t xml:space="preserve">«Дедлайны» </w:t>
-      </w:r>
-      <w:r>
-        <w:rPr>
-          <w:sz w:val="28"/>
-          <w:szCs w:val="36"/>
-        </w:rPr>
-        <w:t>-</w:t>
-      </w:r>
-      <w:r>
-        <w:rPr>
-          <w:sz w:val="28"/>
-          <w:szCs w:val="36"/>
-        </w:rPr>
-        <w:t xml:space="preserve"> в этой вкладке пользователь может делать дедлайны в обучении. Для курса в целом или для отдельного урока </w:t>
-      </w:r>
-      <w:r>
-        <w:rPr>
-          <w:sz w:val="28"/>
-          <w:szCs w:val="36"/>
-        </w:rPr>
-        <w:lastRenderedPageBreak/>
-        <w:t>в курсе можно будет назначить дату, до которой нужно будет пройти этот курс. Также возможно будет на текущий день добавить курсов или уроков из курсов, которые нужно будет пройти в этот день. Если дедлайн подходит, а пользователь еще не прошел курс, то ему будет приходить уведомление о том, чтобы он поторопился.</w:t>
-      </w:r>
     </w:p>
     <w:p>
       <w:pPr>
@@ -856,14 +1076,222 @@
           <w:sz w:val="28"/>
           <w:szCs w:val="36"/>
         </w:rPr>
-        <w:t>Добавить кнопку «Пожертвовать» и «Стать спонсором»</w:t>
-      </w:r>
-      <w:r>
-        <w:rPr>
-          <w:sz w:val="28"/>
-          <w:szCs w:val="36"/>
-        </w:rPr>
-        <w:t>. Нажав на них пользователь может отправить денег интересному ему каналу.</w:t>
+        <w:t xml:space="preserve">Пользователи могут делать </w:t>
+      </w:r>
+      <w:proofErr w:type="spellStart"/>
+      <w:r>
+        <w:rPr>
+          <w:sz w:val="28"/>
+          <w:szCs w:val="36"/>
+        </w:rPr>
+        <w:t>стримы</w:t>
+      </w:r>
+      <w:proofErr w:type="spellEnd"/>
+      <w:r>
+        <w:rPr>
+          <w:sz w:val="28"/>
+          <w:szCs w:val="36"/>
+        </w:rPr>
+        <w:t xml:space="preserve">. Это будет что-то типа семинара. На </w:t>
+      </w:r>
+      <w:proofErr w:type="spellStart"/>
+      <w:r>
+        <w:rPr>
+          <w:sz w:val="28"/>
+          <w:szCs w:val="36"/>
+        </w:rPr>
+        <w:t>стримах</w:t>
+      </w:r>
+      <w:proofErr w:type="spellEnd"/>
+      <w:r>
+        <w:rPr>
+          <w:sz w:val="28"/>
+          <w:szCs w:val="36"/>
+        </w:rPr>
+        <w:t xml:space="preserve"> зрители могут задать вопросы, а преподаватель на них ответит. Можно будет сделать платную подписку на канал. Она как раз будет давать возможность смотреть платные </w:t>
+      </w:r>
+      <w:proofErr w:type="spellStart"/>
+      <w:r>
+        <w:rPr>
+          <w:sz w:val="28"/>
+          <w:szCs w:val="36"/>
+        </w:rPr>
+        <w:t>стримы</w:t>
+      </w:r>
+      <w:proofErr w:type="spellEnd"/>
+      <w:r>
+        <w:rPr>
+          <w:sz w:val="28"/>
+          <w:szCs w:val="36"/>
+        </w:rPr>
+        <w:t xml:space="preserve">. Но </w:t>
+      </w:r>
+      <w:proofErr w:type="spellStart"/>
+      <w:r>
+        <w:rPr>
+          <w:sz w:val="28"/>
+          <w:szCs w:val="36"/>
+        </w:rPr>
+        <w:t>стримы</w:t>
+      </w:r>
+      <w:proofErr w:type="spellEnd"/>
+      <w:r>
+        <w:rPr>
+          <w:sz w:val="28"/>
+          <w:szCs w:val="36"/>
+        </w:rPr>
+        <w:t xml:space="preserve"> могут быть не только по платной подписке. Какими они будут решает сам создатель канала. Один </w:t>
+      </w:r>
+      <w:proofErr w:type="spellStart"/>
+      <w:r>
+        <w:rPr>
+          <w:sz w:val="28"/>
+          <w:szCs w:val="36"/>
+        </w:rPr>
+        <w:t>стрим</w:t>
+      </w:r>
+      <w:proofErr w:type="spellEnd"/>
+      <w:r>
+        <w:rPr>
+          <w:sz w:val="28"/>
+          <w:szCs w:val="36"/>
+        </w:rPr>
+        <w:t xml:space="preserve"> может быть платным, а другой нет. Также на </w:t>
+      </w:r>
+      <w:proofErr w:type="spellStart"/>
+      <w:r>
+        <w:rPr>
+          <w:sz w:val="28"/>
+          <w:szCs w:val="36"/>
+        </w:rPr>
+        <w:t>стримах</w:t>
+      </w:r>
+      <w:proofErr w:type="spellEnd"/>
+      <w:r>
+        <w:rPr>
+          <w:sz w:val="28"/>
+          <w:szCs w:val="36"/>
+        </w:rPr>
+        <w:t xml:space="preserve"> можно будет решать задачки. Для этого на самой странице </w:t>
+      </w:r>
+      <w:proofErr w:type="spellStart"/>
+      <w:r>
+        <w:rPr>
+          <w:sz w:val="28"/>
+          <w:szCs w:val="36"/>
+        </w:rPr>
+        <w:t>стрима</w:t>
+      </w:r>
+      <w:proofErr w:type="spellEnd"/>
+      <w:r>
+        <w:rPr>
+          <w:sz w:val="28"/>
+          <w:szCs w:val="36"/>
+        </w:rPr>
+        <w:t xml:space="preserve"> будет вкладка, в которой будут все материалы, которые создатель </w:t>
+      </w:r>
+      <w:proofErr w:type="spellStart"/>
+      <w:r>
+        <w:rPr>
+          <w:sz w:val="28"/>
+          <w:szCs w:val="36"/>
+        </w:rPr>
+        <w:t>стрима</w:t>
+      </w:r>
+      <w:proofErr w:type="spellEnd"/>
+      <w:r>
+        <w:rPr>
+          <w:sz w:val="28"/>
+          <w:szCs w:val="36"/>
+        </w:rPr>
+        <w:t xml:space="preserve"> захочет туда положить. Также </w:t>
+      </w:r>
+      <w:proofErr w:type="spellStart"/>
+      <w:r>
+        <w:rPr>
+          <w:sz w:val="28"/>
+          <w:szCs w:val="36"/>
+        </w:rPr>
+        <w:t>стримы</w:t>
+      </w:r>
+      <w:proofErr w:type="spellEnd"/>
+      <w:r>
+        <w:rPr>
+          <w:sz w:val="28"/>
+          <w:szCs w:val="36"/>
+        </w:rPr>
+        <w:t xml:space="preserve"> могут быть просто для общения. Чтобы другие пользователи могли задавать вопросы. Для того, чтобы не путать </w:t>
+      </w:r>
+      <w:proofErr w:type="spellStart"/>
+      <w:r>
+        <w:rPr>
+          <w:sz w:val="28"/>
+          <w:szCs w:val="36"/>
+        </w:rPr>
+        <w:t>стримы</w:t>
+      </w:r>
+      <w:proofErr w:type="spellEnd"/>
+      <w:r>
+        <w:rPr>
+          <w:sz w:val="28"/>
+          <w:szCs w:val="36"/>
+        </w:rPr>
+        <w:t xml:space="preserve"> для обучения и </w:t>
+      </w:r>
+      <w:proofErr w:type="spellStart"/>
+      <w:r>
+        <w:rPr>
+          <w:sz w:val="28"/>
+          <w:szCs w:val="36"/>
+        </w:rPr>
+        <w:t>стримы</w:t>
+      </w:r>
+      <w:proofErr w:type="spellEnd"/>
+      <w:r>
+        <w:rPr>
+          <w:sz w:val="28"/>
+          <w:szCs w:val="36"/>
+        </w:rPr>
+        <w:t xml:space="preserve"> для общения, можно будет сделать специальную пометку. При запуске </w:t>
+      </w:r>
+      <w:proofErr w:type="spellStart"/>
+      <w:r>
+        <w:rPr>
+          <w:sz w:val="28"/>
+          <w:szCs w:val="36"/>
+        </w:rPr>
+        <w:t>стрима</w:t>
+      </w:r>
+      <w:proofErr w:type="spellEnd"/>
+      <w:r>
+        <w:rPr>
+          <w:sz w:val="28"/>
+          <w:szCs w:val="36"/>
+        </w:rPr>
+        <w:t xml:space="preserve"> пользователь выберет, какой тип этого </w:t>
+      </w:r>
+      <w:proofErr w:type="spellStart"/>
+      <w:r>
+        <w:rPr>
+          <w:sz w:val="28"/>
+          <w:szCs w:val="36"/>
+        </w:rPr>
+        <w:t>стрима</w:t>
+      </w:r>
+      <w:proofErr w:type="spellEnd"/>
+      <w:r>
+        <w:rPr>
+          <w:sz w:val="28"/>
+          <w:szCs w:val="36"/>
+        </w:rPr>
+        <w:t>, а пользо</w:t>
+      </w:r>
+      <w:r>
+        <w:rPr>
+          <w:sz w:val="28"/>
+          <w:szCs w:val="36"/>
+        </w:rPr>
+        <w:t>ватель сможет это увидеть.</w:t>
       </w:r>
     </w:p>
     <w:p>
@@ -886,249 +1314,7 @@
           <w:sz w:val="28"/>
           <w:szCs w:val="36"/>
         </w:rPr>
-        <w:t>При регистрации пользователь указывает языки, которые он знает, чтобы предлагать ему контент на этих языках.</w:t>
-      </w:r>
-    </w:p>
-    <w:p>
-      <w:pPr>
-        <w:pStyle w:val="a3"/>
-        <w:numPr>
-          <w:ilvl w:val="0"/>
-          <w:numId w:val="1"/>
-        </w:numPr>
-        <w:spacing w:after="0" w:line="240" w:lineRule="auto"/>
-        <w:ind w:left="567"/>
-        <w:jc w:val="both"/>
-        <w:rPr>
-          <w:sz w:val="28"/>
-          <w:szCs w:val="36"/>
-        </w:rPr>
-      </w:pPr>
-      <w:r>
-        <w:rPr>
-          <w:sz w:val="28"/>
-          <w:szCs w:val="36"/>
-        </w:rPr>
-        <w:t>Добавить возможность найти другого пользователя из подписчиков определенного канала.</w:t>
-      </w:r>
-    </w:p>
-    <w:p>
-      <w:pPr>
-        <w:pStyle w:val="a3"/>
-        <w:numPr>
-          <w:ilvl w:val="0"/>
-          <w:numId w:val="1"/>
-        </w:numPr>
-        <w:spacing w:after="0" w:line="240" w:lineRule="auto"/>
-        <w:ind w:left="567"/>
-        <w:jc w:val="both"/>
-        <w:rPr>
-          <w:sz w:val="28"/>
-          <w:szCs w:val="36"/>
-        </w:rPr>
-      </w:pPr>
-      <w:r>
-        <w:rPr>
-          <w:sz w:val="28"/>
-          <w:szCs w:val="36"/>
-        </w:rPr>
-        <w:t xml:space="preserve">Добавить возможность иметь друзей. Им можно отправлять сообщения, смотреть курсы, которые они проходят. Добавить возможность, чтобы можно было </w:t>
-      </w:r>
-      <w:r>
-        <w:rPr>
-          <w:sz w:val="28"/>
-          <w:szCs w:val="36"/>
-        </w:rPr>
-        <w:t>порекомендовать курс другу.</w:t>
-      </w:r>
-    </w:p>
-    <w:p>
-      <w:pPr>
-        <w:pStyle w:val="a3"/>
-        <w:numPr>
-          <w:ilvl w:val="0"/>
-          <w:numId w:val="1"/>
-        </w:numPr>
-        <w:spacing w:after="0" w:line="240" w:lineRule="auto"/>
-        <w:ind w:left="567"/>
-        <w:jc w:val="both"/>
-        <w:rPr>
-          <w:sz w:val="28"/>
-          <w:szCs w:val="36"/>
-        </w:rPr>
-      </w:pPr>
-      <w:r>
-        <w:rPr>
-          <w:sz w:val="28"/>
-          <w:szCs w:val="36"/>
-        </w:rPr>
-        <w:t>Добавить вкладку, что-то типа дедлайнов в обучении. Туда можно будет добавить курс и для каждого урока или курса в целом можно будет поставить дату изучения. Если дата подходит, а урок не пройден, то будет приходить уведомление о том, что пора учиться.</w:t>
-      </w:r>
-    </w:p>
-    <w:p>
-      <w:pPr>
-        <w:pStyle w:val="a3"/>
-        <w:numPr>
-          <w:ilvl w:val="0"/>
-          <w:numId w:val="1"/>
-        </w:numPr>
-        <w:spacing w:after="0" w:line="240" w:lineRule="auto"/>
-        <w:ind w:left="567"/>
-        <w:jc w:val="both"/>
-        <w:rPr>
-          <w:sz w:val="28"/>
-          <w:szCs w:val="36"/>
-        </w:rPr>
-      </w:pPr>
-      <w:r>
-        <w:rPr>
-          <w:sz w:val="28"/>
-          <w:szCs w:val="36"/>
-        </w:rPr>
-        <w:t>У курсов будут отдельные странички.</w:t>
-      </w:r>
-    </w:p>
-    <w:p>
-      <w:pPr>
-        <w:pStyle w:val="a3"/>
-        <w:numPr>
-          <w:ilvl w:val="0"/>
-          <w:numId w:val="1"/>
-        </w:numPr>
-        <w:spacing w:after="0" w:line="240" w:lineRule="auto"/>
-        <w:ind w:left="567"/>
-        <w:jc w:val="both"/>
-        <w:rPr>
-          <w:sz w:val="28"/>
-          <w:szCs w:val="36"/>
-        </w:rPr>
-      </w:pPr>
-      <w:r>
-        <w:rPr>
-          <w:sz w:val="28"/>
-          <w:szCs w:val="36"/>
-        </w:rPr>
-        <w:t>Пользователь-создатель курса может сделать сертификат, который получат другие пользователи, которые полностью прошли весь курс. Создатель может указать, сколько процентов материала должен просмотреть пользователь для получения сертификата.</w:t>
-      </w:r>
-    </w:p>
-    <w:p>
-      <w:pPr>
-        <w:pStyle w:val="a3"/>
-        <w:numPr>
-          <w:ilvl w:val="0"/>
-          <w:numId w:val="1"/>
-        </w:numPr>
-        <w:spacing w:after="0" w:line="240" w:lineRule="auto"/>
-        <w:ind w:left="567"/>
-        <w:jc w:val="both"/>
-        <w:rPr>
-          <w:sz w:val="28"/>
-          <w:szCs w:val="36"/>
-        </w:rPr>
-      </w:pPr>
-      <w:r>
-        <w:rPr>
-          <w:sz w:val="28"/>
-          <w:szCs w:val="36"/>
-        </w:rPr>
-        <w:t xml:space="preserve">К отдельным урокам курса создатель </w:t>
-      </w:r>
-      <w:r>
-        <w:rPr>
-          <w:sz w:val="28"/>
-          <w:szCs w:val="36"/>
-        </w:rPr>
-        <w:t>должен</w:t>
-      </w:r>
-      <w:r>
-        <w:rPr>
-          <w:sz w:val="28"/>
-          <w:szCs w:val="36"/>
-        </w:rPr>
-        <w:t xml:space="preserve"> добавлять тесты, дабы оценить полученные знания пользователя. Статистику, которую сформируют слушатели курса, создатель кура сможет увидеть, дабы оценить качество изложения информации в своем курсе. Также можно добавить итоговый тест к всему курсу.</w:t>
-      </w:r>
-    </w:p>
-    <w:p>
-      <w:pPr>
-        <w:pStyle w:val="a3"/>
-        <w:numPr>
-          <w:ilvl w:val="0"/>
-          <w:numId w:val="1"/>
-        </w:numPr>
-        <w:spacing w:after="0" w:line="240" w:lineRule="auto"/>
-        <w:ind w:left="567"/>
-        <w:jc w:val="both"/>
-        <w:rPr>
-          <w:sz w:val="28"/>
-          <w:szCs w:val="36"/>
-        </w:rPr>
-      </w:pPr>
-      <w:r>
-        <w:rPr>
-          <w:sz w:val="28"/>
-          <w:szCs w:val="36"/>
-        </w:rPr>
-        <w:t>Пользователям можно сделать уровни и опыт. Этот опыт будет накапливаться в процессе прохождения курсов. Количество опыта за один курс будет рассчитываться исходя из общего объема материала в часах, количества пройденных тестов и рейтинга курса (общее процентное соотношение лайков к дизлайкам). Для этого потом нужно будет придумать алгоритм, который и будет рассчитывать, сколько опыта получит пользователь за тот или иной курс. Максимальное количество опыта, которое можно получить, будет указываться на странице курса, а также на превью курса на главной странице сайта.</w:t>
-      </w:r>
-    </w:p>
-    <w:p>
-      <w:pPr>
-        <w:pStyle w:val="a3"/>
-        <w:numPr>
-          <w:ilvl w:val="0"/>
-          <w:numId w:val="1"/>
-        </w:numPr>
-        <w:spacing w:after="0" w:line="240" w:lineRule="auto"/>
-        <w:ind w:left="567"/>
-        <w:jc w:val="both"/>
-        <w:rPr>
-          <w:sz w:val="28"/>
-          <w:szCs w:val="36"/>
-        </w:rPr>
-      </w:pPr>
-      <w:r>
-        <w:rPr>
-          <w:sz w:val="28"/>
-          <w:szCs w:val="36"/>
-        </w:rPr>
-        <w:t xml:space="preserve">Пользователи могут делать стримы. Это будет что-то типа семинара. На стримах зрители могут задать вопросы, а преподаватель на них ответит. Можно будет сделать платную подписку на канал. Она как раз будет давать возможность смотреть платные стримы. Но стримы могут быть не только по платной подписке. Какими они будут решает сам создатель </w:t>
-      </w:r>
-      <w:r>
-        <w:rPr>
-          <w:sz w:val="28"/>
-          <w:szCs w:val="36"/>
-        </w:rPr>
         <w:lastRenderedPageBreak/>
-        <w:t>канала. Один стрим может быть платным, а другой нет. Также на стримах можно будет решать задачки. Для этого на самой странице стрима будет вкладка, в которой будут все материалы, которые создатель стрима захочет туда положить. Также стримы могут быть просто для общения. Чтобы другие пользователи могли задавать вопросы. Для того, чтобы не путать стримы для обучения и стримы для общения, можно будет сделать специальную пометку. При запуске стрима пользователь выберет, какой тип этого стрима, а пользо</w:t>
-      </w:r>
-      <w:r>
-        <w:rPr>
-          <w:sz w:val="28"/>
-          <w:szCs w:val="36"/>
-        </w:rPr>
-        <w:t>ватель сможет это увидеть.</w:t>
-      </w:r>
-    </w:p>
-    <w:p>
-      <w:pPr>
-        <w:pStyle w:val="a3"/>
-        <w:numPr>
-          <w:ilvl w:val="0"/>
-          <w:numId w:val="1"/>
-        </w:numPr>
-        <w:spacing w:after="0" w:line="240" w:lineRule="auto"/>
-        <w:ind w:left="567"/>
-        <w:jc w:val="both"/>
-        <w:rPr>
-          <w:sz w:val="28"/>
-          <w:szCs w:val="36"/>
-        </w:rPr>
-      </w:pPr>
-      <w:r>
-        <w:rPr>
-          <w:sz w:val="28"/>
-          <w:szCs w:val="36"/>
-        </w:rPr>
         <w:t>Добавить к превью курса иконку в виде трех точек, нажав на которую появляются следующие пункты:</w:t>
       </w:r>
     </w:p>

</xml_diff>